<commit_message>
updating resume and designation
</commit_message>
<xml_diff>
--- a/resume/resume.docx
+++ b/resume/resume.docx
@@ -4,7 +4,13 @@
   <w:body>
     <w:p>
       <w:pPr>
-        <w:pBdr/>
+        <w:pBdr>
+          <w:top w:space="0" w:sz="0" w:val="nil"/>
+          <w:left w:space="0" w:sz="0" w:val="nil"/>
+          <w:bottom w:space="0" w:sz="0" w:val="nil"/>
+          <w:right w:space="0" w:sz="0" w:val="nil"/>
+          <w:between w:space="0" w:sz="0" w:val="nil"/>
+        </w:pBdr>
         <w:spacing w:line="240" w:lineRule="auto"/>
         <w:contextualSpacing w:val="0"/>
         <w:rPr>
@@ -21,7 +27,6 @@
     <w:tbl>
       <w:tblPr>
         <w:tblStyle w:val="Table1"/>
-        <w:bidiVisual w:val="0"/>
         <w:tblW w:w="10470.0" w:type="dxa"/>
         <w:jc w:val="left"/>
         <w:tblBorders>
@@ -67,7 +72,13 @@
           <w:p>
             <w:pPr>
               <w:pStyle w:val="Title"/>
-              <w:pBdr/>
+              <w:pBdr>
+                <w:top w:space="0" w:sz="0" w:val="nil"/>
+                <w:left w:space="0" w:sz="0" w:val="nil"/>
+                <w:bottom w:space="0" w:sz="0" w:val="nil"/>
+                <w:right w:space="0" w:sz="0" w:val="nil"/>
+                <w:between w:space="0" w:sz="0" w:val="nil"/>
+              </w:pBdr>
               <w:contextualSpacing w:val="0"/>
               <w:rPr/>
             </w:pPr>
@@ -98,7 +109,13 @@
           </w:tcPr>
           <w:p>
             <w:pPr>
-              <w:pBdr/>
+              <w:pBdr>
+                <w:top w:space="0" w:sz="0" w:val="nil"/>
+                <w:left w:space="0" w:sz="0" w:val="nil"/>
+                <w:bottom w:space="0" w:sz="0" w:val="nil"/>
+                <w:right w:space="0" w:sz="0" w:val="nil"/>
+                <w:between w:space="0" w:sz="0" w:val="nil"/>
+              </w:pBdr>
               <w:spacing w:before="0" w:line="276" w:lineRule="auto"/>
               <w:contextualSpacing w:val="0"/>
               <w:rPr>
@@ -132,7 +149,13 @@
           </w:p>
           <w:p>
             <w:pPr>
-              <w:pBdr/>
+              <w:pBdr>
+                <w:top w:space="0" w:sz="0" w:val="nil"/>
+                <w:left w:space="0" w:sz="0" w:val="nil"/>
+                <w:bottom w:space="0" w:sz="0" w:val="nil"/>
+                <w:right w:space="0" w:sz="0" w:val="nil"/>
+                <w:between w:space="0" w:sz="0" w:val="nil"/>
+              </w:pBdr>
               <w:spacing w:before="0" w:line="276" w:lineRule="auto"/>
               <w:contextualSpacing w:val="0"/>
               <w:rPr>
@@ -163,7 +186,13 @@
           </w:p>
           <w:p>
             <w:pPr>
-              <w:pBdr/>
+              <w:pBdr>
+                <w:top w:space="0" w:sz="0" w:val="nil"/>
+                <w:left w:space="0" w:sz="0" w:val="nil"/>
+                <w:bottom w:space="0" w:sz="0" w:val="nil"/>
+                <w:right w:space="0" w:sz="0" w:val="nil"/>
+                <w:between w:space="0" w:sz="0" w:val="nil"/>
+              </w:pBdr>
               <w:spacing w:before="0" w:line="276" w:lineRule="auto"/>
               <w:contextualSpacing w:val="0"/>
               <w:rPr>
@@ -215,7 +244,13 @@
           </w:p>
           <w:p>
             <w:pPr>
-              <w:pBdr/>
+              <w:pBdr>
+                <w:top w:space="0" w:sz="0" w:val="nil"/>
+                <w:left w:space="0" w:sz="0" w:val="nil"/>
+                <w:bottom w:space="0" w:sz="0" w:val="nil"/>
+                <w:right w:space="0" w:sz="0" w:val="nil"/>
+                <w:between w:space="0" w:sz="0" w:val="nil"/>
+              </w:pBdr>
               <w:spacing w:before="0" w:line="276" w:lineRule="auto"/>
               <w:contextualSpacing w:val="0"/>
               <w:rPr>
@@ -249,7 +284,13 @@
           </w:p>
           <w:p>
             <w:pPr>
-              <w:pBdr/>
+              <w:pBdr>
+                <w:top w:space="0" w:sz="0" w:val="nil"/>
+                <w:left w:space="0" w:sz="0" w:val="nil"/>
+                <w:bottom w:space="0" w:sz="0" w:val="nil"/>
+                <w:right w:space="0" w:sz="0" w:val="nil"/>
+                <w:between w:space="0" w:sz="0" w:val="nil"/>
+              </w:pBdr>
               <w:spacing w:before="0" w:line="276" w:lineRule="auto"/>
               <w:contextualSpacing w:val="0"/>
               <w:rPr>
@@ -299,7 +340,13 @@
           <w:p>
             <w:pPr>
               <w:pStyle w:val="Heading1"/>
-              <w:pBdr/>
+              <w:pBdr>
+                <w:top w:space="0" w:sz="0" w:val="nil"/>
+                <w:left w:space="0" w:sz="0" w:val="nil"/>
+                <w:bottom w:space="0" w:sz="0" w:val="nil"/>
+                <w:right w:space="0" w:sz="0" w:val="nil"/>
+                <w:between w:space="0" w:sz="0" w:val="nil"/>
+              </w:pBdr>
               <w:contextualSpacing w:val="0"/>
               <w:rPr>
                 <w:sz w:val="22"/>
@@ -353,7 +400,13 @@
           <w:p>
             <w:pPr>
               <w:pStyle w:val="Heading1"/>
-              <w:pBdr/>
+              <w:pBdr>
+                <w:top w:space="0" w:sz="0" w:val="nil"/>
+                <w:left w:space="0" w:sz="0" w:val="nil"/>
+                <w:bottom w:space="0" w:sz="0" w:val="nil"/>
+                <w:right w:space="0" w:sz="0" w:val="nil"/>
+                <w:between w:space="0" w:sz="0" w:val="nil"/>
+              </w:pBdr>
               <w:contextualSpacing w:val="0"/>
               <w:rPr>
                 <w:sz w:val="22"/>
@@ -379,7 +432,13 @@
           <w:p>
             <w:pPr>
               <w:pStyle w:val="Heading2"/>
-              <w:pBdr/>
+              <w:pBdr>
+                <w:top w:space="0" w:sz="0" w:val="nil"/>
+                <w:left w:space="0" w:sz="0" w:val="nil"/>
+                <w:bottom w:space="0" w:sz="0" w:val="nil"/>
+                <w:right w:space="0" w:sz="0" w:val="nil"/>
+                <w:between w:space="0" w:sz="0" w:val="nil"/>
+              </w:pBdr>
               <w:contextualSpacing w:val="0"/>
               <w:rPr>
                 <w:b w:val="0"/>
@@ -414,7 +473,7 @@
                 <w:szCs w:val="20"/>
                 <w:rtl w:val="0"/>
               </w:rPr>
-              <w:t xml:space="preserve">Bengaluru — </w:t>
+              <w:t xml:space="preserve">Bengaluru — Senior </w:t>
             </w:r>
             <w:r>
               <w:rPr>
@@ -430,7 +489,13 @@
           <w:p>
             <w:pPr>
               <w:pStyle w:val="Heading3"/>
-              <w:pBdr/>
+              <w:pBdr>
+                <w:top w:space="0" w:sz="0" w:val="nil"/>
+                <w:left w:space="0" w:sz="0" w:val="nil"/>
+                <w:bottom w:space="0" w:sz="0" w:val="nil"/>
+                <w:right w:space="0" w:sz="0" w:val="nil"/>
+                <w:between w:space="0" w:sz="0" w:val="nil"/>
+              </w:pBdr>
               <w:contextualSpacing w:val="0"/>
               <w:rPr>
                 <w:rFonts w:ascii="Merriweather" w:cs="Merriweather" w:eastAsia="Merriweather" w:hAnsi="Merriweather"/>
@@ -459,7 +524,13 @@
           <w:p>
             <w:pPr>
               <w:pStyle w:val="Heading2"/>
-              <w:pBdr/>
+              <w:pBdr>
+                <w:top w:space="0" w:sz="0" w:val="nil"/>
+                <w:left w:space="0" w:sz="0" w:val="nil"/>
+                <w:bottom w:space="0" w:sz="0" w:val="nil"/>
+                <w:right w:space="0" w:sz="0" w:val="nil"/>
+                <w:between w:space="0" w:sz="0" w:val="nil"/>
+              </w:pBdr>
               <w:contextualSpacing w:val="0"/>
               <w:rPr>
                 <w:b w:val="0"/>
@@ -510,7 +581,13 @@
           <w:p>
             <w:pPr>
               <w:pStyle w:val="Heading3"/>
-              <w:pBdr/>
+              <w:pBdr>
+                <w:top w:space="0" w:sz="0" w:val="nil"/>
+                <w:left w:space="0" w:sz="0" w:val="nil"/>
+                <w:bottom w:space="0" w:sz="0" w:val="nil"/>
+                <w:right w:space="0" w:sz="0" w:val="nil"/>
+                <w:between w:space="0" w:sz="0" w:val="nil"/>
+              </w:pBdr>
               <w:contextualSpacing w:val="0"/>
               <w:rPr>
                 <w:color w:val="000000"/>
@@ -547,7 +624,13 @@
           <w:p>
             <w:pPr>
               <w:pStyle w:val="Heading1"/>
-              <w:pBdr/>
+              <w:pBdr>
+                <w:top w:space="0" w:sz="0" w:val="nil"/>
+                <w:left w:space="0" w:sz="0" w:val="nil"/>
+                <w:bottom w:space="0" w:sz="0" w:val="nil"/>
+                <w:right w:space="0" w:sz="0" w:val="nil"/>
+                <w:between w:space="0" w:sz="0" w:val="nil"/>
+              </w:pBdr>
               <w:contextualSpacing w:val="0"/>
               <w:rPr>
                 <w:color w:val="b7b7b7"/>
@@ -574,7 +657,13 @@
           <w:p>
             <w:pPr>
               <w:pStyle w:val="Heading2"/>
-              <w:pBdr/>
+              <w:pBdr>
+                <w:top w:space="0" w:sz="0" w:val="nil"/>
+                <w:left w:space="0" w:sz="0" w:val="nil"/>
+                <w:bottom w:space="0" w:sz="0" w:val="nil"/>
+                <w:right w:space="0" w:sz="0" w:val="nil"/>
+                <w:between w:space="0" w:sz="0" w:val="nil"/>
+              </w:pBdr>
               <w:contextualSpacing w:val="0"/>
               <w:rPr>
                 <w:b w:val="0"/>
@@ -613,7 +702,13 @@
           <w:p>
             <w:pPr>
               <w:pStyle w:val="Heading2"/>
-              <w:pBdr/>
+              <w:pBdr>
+                <w:top w:space="0" w:sz="0" w:val="nil"/>
+                <w:left w:space="0" w:sz="0" w:val="nil"/>
+                <w:bottom w:space="0" w:sz="0" w:val="nil"/>
+                <w:right w:space="0" w:sz="0" w:val="nil"/>
+                <w:between w:space="0" w:sz="0" w:val="nil"/>
+              </w:pBdr>
               <w:contextualSpacing w:val="0"/>
               <w:rPr>
                 <w:b w:val="0"/>
@@ -638,7 +733,13 @@
           <w:p>
             <w:pPr>
               <w:pStyle w:val="Heading3"/>
-              <w:pBdr/>
+              <w:pBdr>
+                <w:top w:space="0" w:sz="0" w:val="nil"/>
+                <w:left w:space="0" w:sz="0" w:val="nil"/>
+                <w:bottom w:space="0" w:sz="0" w:val="nil"/>
+                <w:right w:space="0" w:sz="0" w:val="nil"/>
+                <w:between w:space="0" w:sz="0" w:val="nil"/>
+              </w:pBdr>
               <w:contextualSpacing w:val="0"/>
               <w:rPr>
                 <w:color w:val="000000"/>
@@ -666,7 +767,13 @@
           <w:p>
             <w:pPr>
               <w:pStyle w:val="Heading2"/>
-              <w:pBdr/>
+              <w:pBdr>
+                <w:top w:space="0" w:sz="0" w:val="nil"/>
+                <w:left w:space="0" w:sz="0" w:val="nil"/>
+                <w:bottom w:space="0" w:sz="0" w:val="nil"/>
+                <w:right w:space="0" w:sz="0" w:val="nil"/>
+                <w:between w:space="0" w:sz="0" w:val="nil"/>
+              </w:pBdr>
               <w:contextualSpacing w:val="0"/>
               <w:rPr>
                 <w:b w:val="0"/>
@@ -736,7 +843,13 @@
           <w:p>
             <w:pPr>
               <w:pStyle w:val="Heading3"/>
-              <w:pBdr/>
+              <w:pBdr>
+                <w:top w:space="0" w:sz="0" w:val="nil"/>
+                <w:left w:space="0" w:sz="0" w:val="nil"/>
+                <w:bottom w:space="0" w:sz="0" w:val="nil"/>
+                <w:right w:space="0" w:sz="0" w:val="nil"/>
+                <w:between w:space="0" w:sz="0" w:val="nil"/>
+              </w:pBdr>
               <w:contextualSpacing w:val="0"/>
               <w:rPr>
                 <w:color w:val="000000"/>
@@ -831,7 +944,13 @@
           <w:p>
             <w:pPr>
               <w:pStyle w:val="Heading1"/>
-              <w:pBdr/>
+              <w:pBdr>
+                <w:top w:space="0" w:sz="0" w:val="nil"/>
+                <w:left w:space="0" w:sz="0" w:val="nil"/>
+                <w:bottom w:space="0" w:sz="0" w:val="nil"/>
+                <w:right w:space="0" w:sz="0" w:val="nil"/>
+                <w:between w:space="0" w:sz="0" w:val="nil"/>
+              </w:pBdr>
               <w:contextualSpacing w:val="0"/>
               <w:rPr>
                 <w:sz w:val="22"/>
@@ -872,7 +991,13 @@
                 <w:ilvl w:val="0"/>
                 <w:numId w:val="1"/>
               </w:numPr>
-              <w:pBdr/>
+              <w:pBdr>
+                <w:top w:space="0" w:sz="0" w:val="nil"/>
+                <w:left w:space="0" w:sz="0" w:val="nil"/>
+                <w:bottom w:space="0" w:sz="0" w:val="nil"/>
+                <w:right w:space="0" w:sz="0" w:val="nil"/>
+                <w:between w:space="0" w:sz="0" w:val="nil"/>
+              </w:pBdr>
               <w:spacing w:after="0" w:before="120" w:line="312" w:lineRule="auto"/>
               <w:ind w:left="720" w:hanging="360"/>
               <w:contextualSpacing w:val="1"/>
@@ -905,7 +1030,13 @@
                 <w:ilvl w:val="0"/>
                 <w:numId w:val="1"/>
               </w:numPr>
-              <w:pBdr/>
+              <w:pBdr>
+                <w:top w:space="0" w:sz="0" w:val="nil"/>
+                <w:left w:space="0" w:sz="0" w:val="nil"/>
+                <w:bottom w:space="0" w:sz="0" w:val="nil"/>
+                <w:right w:space="0" w:sz="0" w:val="nil"/>
+                <w:between w:space="0" w:sz="0" w:val="nil"/>
+              </w:pBdr>
               <w:spacing w:after="0" w:before="120" w:line="312" w:lineRule="auto"/>
               <w:ind w:left="720" w:hanging="360"/>
               <w:contextualSpacing w:val="1"/>
@@ -939,7 +1070,13 @@
                 <w:ilvl w:val="0"/>
                 <w:numId w:val="1"/>
               </w:numPr>
-              <w:pBdr/>
+              <w:pBdr>
+                <w:top w:space="0" w:sz="0" w:val="nil"/>
+                <w:left w:space="0" w:sz="0" w:val="nil"/>
+                <w:bottom w:space="0" w:sz="0" w:val="nil"/>
+                <w:right w:space="0" w:sz="0" w:val="nil"/>
+                <w:between w:space="0" w:sz="0" w:val="nil"/>
+              </w:pBdr>
               <w:spacing w:after="0" w:before="120" w:line="312" w:lineRule="auto"/>
               <w:ind w:left="720" w:hanging="360"/>
               <w:contextualSpacing w:val="1"/>
@@ -987,7 +1124,13 @@
           <w:p>
             <w:pPr>
               <w:pStyle w:val="Heading1"/>
-              <w:pBdr/>
+              <w:pBdr>
+                <w:top w:space="0" w:sz="0" w:val="nil"/>
+                <w:left w:space="0" w:sz="0" w:val="nil"/>
+                <w:bottom w:space="0" w:sz="0" w:val="nil"/>
+                <w:right w:space="0" w:sz="0" w:val="nil"/>
+                <w:between w:space="0" w:sz="0" w:val="nil"/>
+              </w:pBdr>
               <w:contextualSpacing w:val="0"/>
               <w:rPr>
                 <w:sz w:val="22"/>
@@ -1446,7 +1589,13 @@
           <w:p>
             <w:pPr>
               <w:pStyle w:val="Heading1"/>
-              <w:pBdr/>
+              <w:pBdr>
+                <w:top w:space="0" w:sz="0" w:val="nil"/>
+                <w:left w:space="0" w:sz="0" w:val="nil"/>
+                <w:bottom w:space="0" w:sz="0" w:val="nil"/>
+                <w:right w:space="0" w:sz="0" w:val="nil"/>
+                <w:between w:space="0" w:sz="0" w:val="nil"/>
+              </w:pBdr>
               <w:contextualSpacing w:val="0"/>
               <w:rPr>
                 <w:sz w:val="22"/>
@@ -1535,7 +1684,13 @@
     </w:tbl>
     <w:p>
       <w:pPr>
-        <w:pBdr/>
+        <w:pBdr>
+          <w:top w:space="0" w:sz="0" w:val="nil"/>
+          <w:left w:space="0" w:sz="0" w:val="nil"/>
+          <w:bottom w:space="0" w:sz="0" w:val="nil"/>
+          <w:right w:space="0" w:sz="0" w:val="nil"/>
+          <w:between w:space="0" w:sz="0" w:val="nil"/>
+        </w:pBdr>
         <w:contextualSpacing w:val="0"/>
         <w:rPr>
           <w:sz w:val="20"/>
@@ -1810,7 +1965,13 @@
         <w:keepNext w:val="0"/>
         <w:keepLines w:val="0"/>
         <w:widowControl w:val="0"/>
-        <w:pBdr/>
+        <w:pBdr>
+          <w:top w:space="0" w:sz="0" w:val="nil"/>
+          <w:left w:space="0" w:sz="0" w:val="nil"/>
+          <w:bottom w:space="0" w:sz="0" w:val="nil"/>
+          <w:right w:space="0" w:sz="0" w:val="nil"/>
+          <w:between w:space="0" w:sz="0" w:val="nil"/>
+        </w:pBdr>
         <w:spacing w:after="0" w:before="120" w:line="312" w:lineRule="auto"/>
         <w:ind w:left="0" w:right="300" w:firstLine="0"/>
         <w:jc w:val="left"/>

</xml_diff>